<commit_message>
clean up work done and added the retinopathy diagrams
</commit_message>
<xml_diff>
--- a/Documentation/Final_Project-Presentation-Notes.docx
+++ b/Documentation/Final_Project-Presentation-Notes.docx
@@ -353,7 +353,69 @@
       </w:r>
     </w:p>
     <w:p>
-      <w:r>
+      <w:pPr>
+        <w:ind w:left="360"/>
+      </w:pPr>
+      <w:r>
+        <w:rPr>
+          <w:noProof/>
+        </w:rPr>
+        <w:drawing>
+          <wp:inline distT="0" distB="0" distL="0" distR="0" wp14:anchorId="347F51B3" wp14:editId="6FC60F46">
+            <wp:extent cx="3270082" cy="1250905"/>
+            <wp:effectExtent l="0" t="0" r="6985" b="6985"/>
+            <wp:docPr id="13" name="Picture 13"/>
+            <wp:cNvGraphicFramePr>
+              <a:graphicFrameLocks xmlns:a="http://schemas.openxmlformats.org/drawingml/2006/main" noChangeAspect="1"/>
+            </wp:cNvGraphicFramePr>
+            <a:graphic xmlns:a="http://schemas.openxmlformats.org/drawingml/2006/main">
+              <a:graphicData uri="http://schemas.openxmlformats.org/drawingml/2006/picture">
+                <pic:pic xmlns:pic="http://schemas.openxmlformats.org/drawingml/2006/picture">
+                  <pic:nvPicPr>
+                    <pic:cNvPr id="0" name="Picture 21"/>
+                    <pic:cNvPicPr>
+                      <a:picLocks noChangeAspect="1" noChangeArrowheads="1"/>
+                    </pic:cNvPicPr>
+                  </pic:nvPicPr>
+                  <pic:blipFill rotWithShape="1">
+                    <a:blip r:embed="rId11" cstate="print">
+                      <a:extLst>
+                        <a:ext uri="{28A0092B-C50C-407E-A947-70E740481C1C}">
+                          <a14:useLocalDpi xmlns:a14="http://schemas.microsoft.com/office/drawing/2010/main" val="0"/>
+                        </a:ext>
+                      </a:extLst>
+                    </a:blip>
+                    <a:srcRect/>
+                    <a:stretch/>
+                  </pic:blipFill>
+                  <pic:spPr bwMode="auto">
+                    <a:xfrm>
+                      <a:off x="0" y="0"/>
+                      <a:ext cx="3270082" cy="1250905"/>
+                    </a:xfrm>
+                    <a:prstGeom prst="rect">
+                      <a:avLst/>
+                    </a:prstGeom>
+                    <a:noFill/>
+                    <a:ln>
+                      <a:noFill/>
+                    </a:ln>
+                    <a:extLst>
+                      <a:ext uri="{53640926-AAD7-44D8-BBD7-CCE9431645EC}">
+                        <a14:shadowObscured xmlns:a14="http://schemas.microsoft.com/office/drawing/2010/main"/>
+                      </a:ext>
+                    </a:extLst>
+                  </pic:spPr>
+                </pic:pic>
+              </a:graphicData>
+            </a:graphic>
+          </wp:inline>
+        </w:drawing>
+      </w:r>
+    </w:p>
+    <w:p>
+      <w:r>
+        <w:lastRenderedPageBreak/>
         <w:t>Type of model</w:t>
       </w:r>
       <w:r>
@@ -389,7 +451,6 @@
     </w:p>
     <w:p>
       <w:r>
-        <w:lastRenderedPageBreak/>
         <w:t>Graph</w:t>
       </w:r>
     </w:p>
@@ -429,7 +490,7 @@
       </w:r>
     </w:p>
     <w:p>
-      <w:hyperlink r:id="rId11" w:history="1">
+      <w:hyperlink r:id="rId12" w:history="1">
         <w:r>
           <w:rPr>
             <w:rStyle w:val="Hyperlink"/>
@@ -439,7 +500,7 @@
       </w:hyperlink>
     </w:p>
     <w:p>
-      <w:hyperlink r:id="rId12" w:history="1">
+      <w:hyperlink r:id="rId13" w:history="1">
         <w:r>
           <w:rPr>
             <w:rStyle w:val="Hyperlink"/>
@@ -449,7 +510,7 @@
       </w:hyperlink>
     </w:p>
     <w:p>
-      <w:hyperlink r:id="rId13" w:history="1">
+      <w:hyperlink r:id="rId14" w:history="1">
         <w:r>
           <w:rPr>
             <w:rStyle w:val="Hyperlink"/>
@@ -459,7 +520,7 @@
       </w:hyperlink>
     </w:p>
     <w:p>
-      <w:hyperlink r:id="rId14" w:history="1">
+      <w:hyperlink r:id="rId15" w:history="1">
         <w:r>
           <w:rPr>
             <w:rStyle w:val="Hyperlink"/>
@@ -474,7 +535,7 @@
       </w:r>
     </w:p>
     <w:p>
-      <w:hyperlink r:id="rId15" w:history="1">
+      <w:hyperlink r:id="rId16" w:history="1">
         <w:r>
           <w:rPr>
             <w:rStyle w:val="Hyperlink"/>
@@ -485,7 +546,7 @@
     </w:p>
     <w:p/>
     <w:p>
-      <w:hyperlink r:id="rId16" w:history="1">
+      <w:hyperlink r:id="rId17" w:history="1">
         <w:r>
           <w:rPr>
             <w:rStyle w:val="Hyperlink"/>
@@ -567,7 +628,7 @@
                     </pic:cNvPicPr>
                   </pic:nvPicPr>
                   <pic:blipFill>
-                    <a:blip r:embed="rId17">
+                    <a:blip r:embed="rId18">
                       <a:extLst>
                         <a:ext uri="{28A0092B-C50C-407E-A947-70E740481C1C}">
                           <a14:useLocalDpi xmlns:a14="http://schemas.microsoft.com/office/drawing/2010/main" val="0"/>
@@ -628,7 +689,7 @@
                     </pic:cNvPicPr>
                   </pic:nvPicPr>
                   <pic:blipFill>
-                    <a:blip r:embed="rId18">
+                    <a:blip r:embed="rId19">
                       <a:extLst>
                         <a:ext uri="{28A0092B-C50C-407E-A947-70E740481C1C}">
                           <a14:useLocalDpi xmlns:a14="http://schemas.microsoft.com/office/drawing/2010/main" val="0"/>
@@ -689,7 +750,7 @@
                     </pic:cNvPicPr>
                   </pic:nvPicPr>
                   <pic:blipFill>
-                    <a:blip r:embed="rId19">
+                    <a:blip r:embed="rId20">
                       <a:extLst>
                         <a:ext uri="{28A0092B-C50C-407E-A947-70E740481C1C}">
                           <a14:useLocalDpi xmlns:a14="http://schemas.microsoft.com/office/drawing/2010/main" val="0"/>
@@ -750,70 +811,6 @@
                 <pic:pic xmlns:pic="http://schemas.openxmlformats.org/drawingml/2006/picture">
                   <pic:nvPicPr>
                     <pic:cNvPr id="0" name="Picture 13"/>
-                    <pic:cNvPicPr>
-                      <a:picLocks noChangeAspect="1" noChangeArrowheads="1"/>
-                    </pic:cNvPicPr>
-                  </pic:nvPicPr>
-                  <pic:blipFill>
-                    <a:blip r:embed="rId20">
-                      <a:extLst>
-                        <a:ext uri="{28A0092B-C50C-407E-A947-70E740481C1C}">
-                          <a14:useLocalDpi xmlns:a14="http://schemas.microsoft.com/office/drawing/2010/main" val="0"/>
-                        </a:ext>
-                      </a:extLst>
-                    </a:blip>
-                    <a:srcRect/>
-                    <a:stretch>
-                      <a:fillRect/>
-                    </a:stretch>
-                  </pic:blipFill>
-                  <pic:spPr bwMode="auto">
-                    <a:xfrm>
-                      <a:off x="0" y="0"/>
-                      <a:ext cx="2133600" cy="2133600"/>
-                    </a:xfrm>
-                    <a:prstGeom prst="rect">
-                      <a:avLst/>
-                    </a:prstGeom>
-                    <a:noFill/>
-                    <a:ln>
-                      <a:noFill/>
-                    </a:ln>
-                  </pic:spPr>
-                </pic:pic>
-              </a:graphicData>
-            </a:graphic>
-          </wp:inline>
-        </w:drawing>
-      </w:r>
-    </w:p>
-    <w:p/>
-    <w:p>
-      <w:r>
-        <w:t xml:space="preserve">No </w:t>
-      </w:r>
-      <w:r>
-        <w:t>Diabetic Retinopathy</w:t>
-      </w:r>
-    </w:p>
-    <w:p>
-      <w:r>
-        <w:rPr>
-          <w:noProof/>
-        </w:rPr>
-        <w:drawing>
-          <wp:inline distT="0" distB="0" distL="0" distR="0" wp14:anchorId="605D5140" wp14:editId="32D0F0ED">
-            <wp:extent cx="2133600" cy="2133600"/>
-            <wp:effectExtent l="0" t="0" r="0" b="0"/>
-            <wp:docPr id="8" name="Picture 8"/>
-            <wp:cNvGraphicFramePr>
-              <a:graphicFrameLocks xmlns:a="http://schemas.openxmlformats.org/drawingml/2006/main" noChangeAspect="1"/>
-            </wp:cNvGraphicFramePr>
-            <a:graphic xmlns:a="http://schemas.openxmlformats.org/drawingml/2006/main">
-              <a:graphicData uri="http://schemas.openxmlformats.org/drawingml/2006/picture">
-                <pic:pic xmlns:pic="http://schemas.openxmlformats.org/drawingml/2006/picture">
-                  <pic:nvPicPr>
-                    <pic:cNvPr id="0" name="Picture 15"/>
                     <pic:cNvPicPr>
                       <a:picLocks noChangeAspect="1" noChangeArrowheads="1"/>
                     </pic:cNvPicPr>
@@ -851,6 +848,70 @@
         </w:drawing>
       </w:r>
     </w:p>
+    <w:p/>
+    <w:p>
+      <w:r>
+        <w:t xml:space="preserve">No </w:t>
+      </w:r>
+      <w:r>
+        <w:t>Diabetic Retinopathy</w:t>
+      </w:r>
+    </w:p>
+    <w:p>
+      <w:r>
+        <w:rPr>
+          <w:noProof/>
+        </w:rPr>
+        <w:drawing>
+          <wp:inline distT="0" distB="0" distL="0" distR="0" wp14:anchorId="605D5140" wp14:editId="32D0F0ED">
+            <wp:extent cx="2133600" cy="2133600"/>
+            <wp:effectExtent l="0" t="0" r="0" b="0"/>
+            <wp:docPr id="8" name="Picture 8"/>
+            <wp:cNvGraphicFramePr>
+              <a:graphicFrameLocks xmlns:a="http://schemas.openxmlformats.org/drawingml/2006/main" noChangeAspect="1"/>
+            </wp:cNvGraphicFramePr>
+            <a:graphic xmlns:a="http://schemas.openxmlformats.org/drawingml/2006/main">
+              <a:graphicData uri="http://schemas.openxmlformats.org/drawingml/2006/picture">
+                <pic:pic xmlns:pic="http://schemas.openxmlformats.org/drawingml/2006/picture">
+                  <pic:nvPicPr>
+                    <pic:cNvPr id="0" name="Picture 15"/>
+                    <pic:cNvPicPr>
+                      <a:picLocks noChangeAspect="1" noChangeArrowheads="1"/>
+                    </pic:cNvPicPr>
+                  </pic:nvPicPr>
+                  <pic:blipFill>
+                    <a:blip r:embed="rId22">
+                      <a:extLst>
+                        <a:ext uri="{28A0092B-C50C-407E-A947-70E740481C1C}">
+                          <a14:useLocalDpi xmlns:a14="http://schemas.microsoft.com/office/drawing/2010/main" val="0"/>
+                        </a:ext>
+                      </a:extLst>
+                    </a:blip>
+                    <a:srcRect/>
+                    <a:stretch>
+                      <a:fillRect/>
+                    </a:stretch>
+                  </pic:blipFill>
+                  <pic:spPr bwMode="auto">
+                    <a:xfrm>
+                      <a:off x="0" y="0"/>
+                      <a:ext cx="2133600" cy="2133600"/>
+                    </a:xfrm>
+                    <a:prstGeom prst="rect">
+                      <a:avLst/>
+                    </a:prstGeom>
+                    <a:noFill/>
+                    <a:ln>
+                      <a:noFill/>
+                    </a:ln>
+                  </pic:spPr>
+                </pic:pic>
+              </a:graphicData>
+            </a:graphic>
+          </wp:inline>
+        </w:drawing>
+      </w:r>
+    </w:p>
     <w:p>
       <w:r>
         <w:br w:type="page"/>
@@ -895,7 +956,7 @@
           <w:noProof/>
         </w:rPr>
         <w:drawing>
-          <wp:inline distT="0" distB="0" distL="0" distR="0" wp14:anchorId="030236EC" wp14:editId="3C81D58F">
+          <wp:inline distT="0" distB="0" distL="0" distR="0" wp14:anchorId="030236EC" wp14:editId="06B4D41E">
             <wp:extent cx="5419725" cy="6090278"/>
             <wp:effectExtent l="0" t="0" r="0" b="6350"/>
             <wp:docPr id="12" name="Picture 12"/>
@@ -910,8 +971,14 @@
                     <pic:cNvPicPr/>
                   </pic:nvPicPr>
                   <pic:blipFill rotWithShape="1">
-                    <a:blip r:embed="rId22"/>
-                    <a:srcRect l="27724" t="18838" r="30396" b="2879"/>
+                    <a:blip r:embed="rId23" cstate="print">
+                      <a:extLst>
+                        <a:ext uri="{28A0092B-C50C-407E-A947-70E740481C1C}">
+                          <a14:useLocalDpi xmlns:a14="http://schemas.microsoft.com/office/drawing/2010/main" val="0"/>
+                        </a:ext>
+                      </a:extLst>
+                    </a:blip>
+                    <a:srcRect/>
                     <a:stretch/>
                   </pic:blipFill>
                   <pic:spPr bwMode="auto">
@@ -959,8 +1026,14 @@
                     <pic:cNvPicPr/>
                   </pic:nvPicPr>
                   <pic:blipFill rotWithShape="1">
-                    <a:blip r:embed="rId23"/>
-                    <a:srcRect l="37607" t="17031" r="23664" b="3007"/>
+                    <a:blip r:embed="rId24" cstate="print">
+                      <a:extLst>
+                        <a:ext uri="{28A0092B-C50C-407E-A947-70E740481C1C}">
+                          <a14:useLocalDpi xmlns:a14="http://schemas.microsoft.com/office/drawing/2010/main" val="0"/>
+                        </a:ext>
+                      </a:extLst>
+                    </a:blip>
+                    <a:srcRect/>
                     <a:stretch/>
                   </pic:blipFill>
                   <pic:spPr bwMode="auto">
@@ -992,7 +1065,7 @@
       <w:r>
         <w:t xml:space="preserve">Diagram Options: </w:t>
       </w:r>
-      <w:hyperlink r:id="rId24" w:history="1">
+      <w:hyperlink r:id="rId25" w:history="1">
         <w:r>
           <w:rPr>
             <w:rStyle w:val="Hyperlink"/>
@@ -1002,6 +1075,11 @@
       </w:hyperlink>
     </w:p>
     <w:p>
+      <w:pPr>
+        <w:rPr>
+          <w:rStyle w:val="Hyperlink"/>
+        </w:rPr>
+      </w:pPr>
       <w:proofErr w:type="spellStart"/>
       <w:r>
         <w:t>LeNet</w:t>
@@ -1010,7 +1088,7 @@
       <w:r>
         <w:t xml:space="preserve">: </w:t>
       </w:r>
-      <w:hyperlink r:id="rId25" w:history="1">
+      <w:hyperlink r:id="rId26" w:history="1">
         <w:r>
           <w:rPr>
             <w:rStyle w:val="Hyperlink"/>
@@ -1019,6 +1097,95 @@
         </w:r>
       </w:hyperlink>
     </w:p>
+    <w:p>
+      <w:pPr>
+        <w:rPr>
+          <w:rStyle w:val="Hyperlink"/>
+        </w:rPr>
+      </w:pPr>
+    </w:p>
+    <w:p>
+      <w:pPr>
+        <w:rPr>
+          <w:rStyle w:val="Hyperlink"/>
+        </w:rPr>
+      </w:pPr>
+    </w:p>
+    <w:p>
+      <w:pPr>
+        <w:rPr>
+          <w:rStyle w:val="Hyperlink"/>
+        </w:rPr>
+      </w:pPr>
+      <w:r>
+        <w:rPr>
+          <w:noProof/>
+        </w:rPr>
+        <w:drawing>
+          <wp:inline distT="0" distB="0" distL="0" distR="0" wp14:anchorId="113D136D" wp14:editId="23D09EC2">
+            <wp:extent cx="5943600" cy="1805213"/>
+            <wp:effectExtent l="0" t="0" r="0" b="5080"/>
+            <wp:docPr id="4" name="Picture 4"/>
+            <wp:cNvGraphicFramePr>
+              <a:graphicFrameLocks xmlns:a="http://schemas.openxmlformats.org/drawingml/2006/main" noChangeAspect="1"/>
+            </wp:cNvGraphicFramePr>
+            <a:graphic xmlns:a="http://schemas.openxmlformats.org/drawingml/2006/main">
+              <a:graphicData uri="http://schemas.openxmlformats.org/drawingml/2006/picture">
+                <pic:pic xmlns:pic="http://schemas.openxmlformats.org/drawingml/2006/picture">
+                  <pic:nvPicPr>
+                    <pic:cNvPr id="1" name=""/>
+                    <pic:cNvPicPr/>
+                  </pic:nvPicPr>
+                  <pic:blipFill rotWithShape="1">
+                    <a:blip r:embed="rId27" cstate="print">
+                      <a:extLst>
+                        <a:ext uri="{28A0092B-C50C-407E-A947-70E740481C1C}">
+                          <a14:useLocalDpi xmlns:a14="http://schemas.microsoft.com/office/drawing/2010/main" val="0"/>
+                        </a:ext>
+                      </a:extLst>
+                    </a:blip>
+                    <a:srcRect/>
+                    <a:stretch/>
+                  </pic:blipFill>
+                  <pic:spPr bwMode="auto">
+                    <a:xfrm>
+                      <a:off x="0" y="0"/>
+                      <a:ext cx="5943600" cy="1805213"/>
+                    </a:xfrm>
+                    <a:prstGeom prst="rect">
+                      <a:avLst/>
+                    </a:prstGeom>
+                    <a:ln>
+                      <a:noFill/>
+                    </a:ln>
+                    <a:extLst>
+                      <a:ext uri="{53640926-AAD7-44D8-BBD7-CCE9431645EC}">
+                        <a14:shadowObscured xmlns:a14="http://schemas.microsoft.com/office/drawing/2010/main"/>
+                      </a:ext>
+                    </a:extLst>
+                  </pic:spPr>
+                </pic:pic>
+              </a:graphicData>
+            </a:graphic>
+          </wp:inline>
+        </w:drawing>
+      </w:r>
+    </w:p>
+    <w:p>
+      <w:pPr>
+        <w:rPr>
+          <w:rStyle w:val="Hyperlink"/>
+        </w:rPr>
+      </w:pPr>
+    </w:p>
+    <w:p>
+      <w:pPr>
+        <w:rPr>
+          <w:rStyle w:val="Hyperlink"/>
+        </w:rPr>
+      </w:pPr>
+    </w:p>
+    <w:p/>
     <w:p/>
     <w:p/>
     <w:p/>

</xml_diff>